<commit_message>
[labwork 10]3nf model mof
</commit_message>
<xml_diff>
--- a/Hanna_Klimovich/report/Task 08/Task 08.docx
+++ b/Hanna_Klimovich/report/Task 08/Task 08.docx
@@ -28,11 +28,21 @@
             <w:pPr>
               <w:pStyle w:val="CompanyName"/>
             </w:pPr>
-            <w:fldSimple w:instr=" DOCPROPERTY  Company  \* MERGEFORMAT ">
-              <w:r>
-                <w:t>EPAM Systems, RD Dep.</w:t>
-              </w:r>
-            </w:fldSimple>
+            <w:r>
+              <w:fldChar w:fldCharType="begin"/>
+            </w:r>
+            <w:r>
+              <w:instrText xml:space="preserve"> DOCPROPERTY  Company  \* MERGEFORMAT </w:instrText>
+            </w:r>
+            <w:r>
+              <w:fldChar w:fldCharType="separate"/>
+            </w:r>
+            <w:r>
+              <w:t>EPAM Systems, RD Dep.</w:t>
+            </w:r>
+            <w:r>
+              <w:fldChar w:fldCharType="end"/>
+            </w:r>
           </w:p>
         </w:tc>
       </w:tr>
@@ -57,11 +67,21 @@
                 <w:szCs w:val="44"/>
               </w:rPr>
             </w:pPr>
-            <w:fldSimple w:instr=" DOCPROPERTY  Title  \* MERGEFORMAT ">
-              <w:r>
-                <w:t>MTN.BI.07 Data Warehouse Architecture</w:t>
-              </w:r>
-            </w:fldSimple>
+            <w:r>
+              <w:fldChar w:fldCharType="begin"/>
+            </w:r>
+            <w:r>
+              <w:instrText xml:space="preserve"> DOCPROPERTY  Title  \* MERGEFORMAT </w:instrText>
+            </w:r>
+            <w:r>
+              <w:fldChar w:fldCharType="separate"/>
+            </w:r>
+            <w:r>
+              <w:t>MTN.BI.07 Data Warehouse Architecture</w:t>
+            </w:r>
+            <w:r>
+              <w:fldChar w:fldCharType="end"/>
+            </w:r>
           </w:p>
         </w:tc>
       </w:tr>
@@ -1291,9 +1311,9 @@
         <w:lastRenderedPageBreak/>
         <w:drawing>
           <wp:inline distT="0" distB="0" distL="0" distR="0">
-            <wp:extent cx="5941695" cy="4456271"/>
+            <wp:extent cx="5941695" cy="5035150"/>
             <wp:effectExtent l="0" t="0" r="0" b="0"/>
-            <wp:docPr id="2" name="Picture 2" descr="D:\Hanna_Klimovich\Oracle DWH\3nf.jpeg"/>
+            <wp:docPr id="1" name="Picture 1" descr="D:\Hanna_Klimovich\Oracle DWH\3nf.png"/>
             <wp:cNvGraphicFramePr>
               <a:graphicFrameLocks xmlns:a="http://schemas.openxmlformats.org/drawingml/2006/main" noChangeAspect="1"/>
             </wp:cNvGraphicFramePr>
@@ -1301,13 +1321,13 @@
               <a:graphicData uri="http://schemas.openxmlformats.org/drawingml/2006/picture">
                 <pic:pic xmlns:pic="http://schemas.openxmlformats.org/drawingml/2006/picture">
                   <pic:nvPicPr>
-                    <pic:cNvPr id="0" name="Picture 2" descr="D:\Hanna_Klimovich\Oracle DWH\3nf.jpeg"/>
+                    <pic:cNvPr id="0" name="Picture 1" descr="D:\Hanna_Klimovich\Oracle DWH\3nf.png"/>
                     <pic:cNvPicPr>
                       <a:picLocks noChangeAspect="1" noChangeArrowheads="1"/>
                     </pic:cNvPicPr>
                   </pic:nvPicPr>
                   <pic:blipFill>
-                    <a:blip r:embed="rId13" cstate="print">
+                    <a:blip r:embed="rId13">
                       <a:extLst>
                         <a:ext uri="{28A0092B-C50C-407E-A947-70E740481C1C}">
                           <a14:useLocalDpi xmlns:a14="http://schemas.microsoft.com/office/drawing/2010/main" val="0"/>
@@ -1322,7 +1342,7 @@
                   <pic:spPr bwMode="auto">
                     <a:xfrm>
                       <a:off x="0" y="0"/>
-                      <a:ext cx="5941695" cy="4456271"/>
+                      <a:ext cx="5941695" cy="5035150"/>
                     </a:xfrm>
                     <a:prstGeom prst="rect">
                       <a:avLst/>
@@ -1591,7 +1611,7 @@
             <w:rPr>
               <w:noProof/>
             </w:rPr>
-            <w:t>3</w:t>
+            <w:t>4</w:t>
           </w:r>
           <w:r>
             <w:rPr>
@@ -1937,17 +1957,27 @@
           <w:r>
             <w:t>:</w:t>
           </w:r>
-          <w:fldSimple w:instr=" TITLE  \* MERGEFORMAT ">
-            <w:r>
-              <w:rPr>
-                <w:b/>
-              </w:rPr>
-              <w:t>MTN.BI.07</w:t>
-            </w:r>
-            <w:r>
-              <w:t xml:space="preserve"> Data Warehouse Architecture</w:t>
-            </w:r>
-          </w:fldSimple>
+          <w:r>
+            <w:fldChar w:fldCharType="begin"/>
+          </w:r>
+          <w:r>
+            <w:instrText xml:space="preserve"> TITLE  \* MERGEFORMAT </w:instrText>
+          </w:r>
+          <w:r>
+            <w:fldChar w:fldCharType="separate"/>
+          </w:r>
+          <w:r>
+            <w:rPr>
+              <w:b/>
+            </w:rPr>
+            <w:t>MTN.BI.07</w:t>
+          </w:r>
+          <w:r>
+            <w:t xml:space="preserve"> Data Warehouse Architecture</w:t>
+          </w:r>
+          <w:r>
+            <w:fldChar w:fldCharType="end"/>
+          </w:r>
         </w:p>
       </w:tc>
       <w:tc>
@@ -1967,14 +1997,27 @@
               <w:b/>
             </w:rPr>
           </w:pPr>
-          <w:fldSimple w:instr=" DOCPROPERTY  Classification  \* MERGEFORMAT ">
-            <w:r>
-              <w:rPr>
-                <w:b/>
-              </w:rPr>
-              <w:t>Confidential</w:t>
-            </w:r>
-          </w:fldSimple>
+          <w:r>
+            <w:fldChar w:fldCharType="begin"/>
+          </w:r>
+          <w:r>
+            <w:instrText xml:space="preserve"> DOCPROPERTY  Classification  \* MERGEFORMAT </w:instrText>
+          </w:r>
+          <w:r>
+            <w:fldChar w:fldCharType="separate"/>
+          </w:r>
+          <w:r>
+            <w:rPr>
+              <w:b/>
+            </w:rPr>
+            <w:t>Confidential</w:t>
+          </w:r>
+          <w:r>
+            <w:rPr>
+              <w:b/>
+            </w:rPr>
+            <w:fldChar w:fldCharType="end"/>
+          </w:r>
         </w:p>
       </w:tc>
     </w:tr>
@@ -2079,7 +2122,7 @@
               <w:sz w:val="16"/>
               <w:szCs w:val="16"/>
             </w:rPr>
-            <w:t>11-Nov-2017 19:34</w:t>
+            <w:t>11-Nov-2017 21:13</w:t>
           </w:r>
           <w:r>
             <w:rPr>
@@ -2145,17 +2188,27 @@
           <w:r>
             <w:t>:</w:t>
           </w:r>
-          <w:fldSimple w:instr=" TITLE  \* MERGEFORMAT ">
-            <w:r>
-              <w:rPr>
-                <w:b/>
-              </w:rPr>
-              <w:t xml:space="preserve">MTN.BI.07 </w:t>
-            </w:r>
-            <w:r>
-              <w:t>Data Warehouse Architecture</w:t>
-            </w:r>
-          </w:fldSimple>
+          <w:r>
+            <w:fldChar w:fldCharType="begin"/>
+          </w:r>
+          <w:r>
+            <w:instrText xml:space="preserve"> TITLE  \* MERGEFORMAT </w:instrText>
+          </w:r>
+          <w:r>
+            <w:fldChar w:fldCharType="separate"/>
+          </w:r>
+          <w:r>
+            <w:rPr>
+              <w:b/>
+            </w:rPr>
+            <w:t xml:space="preserve">MTN.BI.07 </w:t>
+          </w:r>
+          <w:r>
+            <w:t>Data Warehouse Architecture</w:t>
+          </w:r>
+          <w:r>
+            <w:fldChar w:fldCharType="end"/>
+          </w:r>
         </w:p>
       </w:tc>
       <w:tc>
@@ -2175,14 +2228,27 @@
               <w:b/>
             </w:rPr>
           </w:pPr>
-          <w:fldSimple w:instr=" DOCPROPERTY  Classification  \* MERGEFORMAT ">
-            <w:r>
-              <w:rPr>
-                <w:b/>
-              </w:rPr>
-              <w:t>Confidential</w:t>
-            </w:r>
-          </w:fldSimple>
+          <w:r>
+            <w:fldChar w:fldCharType="begin"/>
+          </w:r>
+          <w:r>
+            <w:instrText xml:space="preserve"> DOCPROPERTY  Classification  \* MERGEFORMAT </w:instrText>
+          </w:r>
+          <w:r>
+            <w:fldChar w:fldCharType="separate"/>
+          </w:r>
+          <w:r>
+            <w:rPr>
+              <w:b/>
+            </w:rPr>
+            <w:t>Confidential</w:t>
+          </w:r>
+          <w:r>
+            <w:rPr>
+              <w:b/>
+            </w:rPr>
+            <w:fldChar w:fldCharType="end"/>
+          </w:r>
         </w:p>
       </w:tc>
     </w:tr>
@@ -2287,7 +2353,7 @@
               <w:sz w:val="16"/>
               <w:szCs w:val="16"/>
             </w:rPr>
-            <w:t>11-Nov-2017 19:34</w:t>
+            <w:t>11-Nov-2017 21:13</w:t>
           </w:r>
           <w:r>
             <w:rPr>

</xml_diff>